<commit_message>
Update IoT Portfolio 1 Part 1.docx
</commit_message>
<xml_diff>
--- a/IoT Portfolio 1 Part 1.docx
+++ b/IoT Portfolio 1 Part 1.docx
@@ -777,14 +777,6 @@
               <w:rPr>
                 <w:rStyle w:val="Hyperlink"/>
                 <w:color w:val="173A5A" w:themeColor="hyperlink" w:themeShade="80"/>
-                <w14:textFill>
-                  <w14:solidFill>
-                    <w14:schemeClr w14:val="hlink">
-                      <w14:lumMod w14:val="50000"/>
-                      <w14:lumMod w14:val="50000"/>
-                    </w14:schemeClr>
-                  </w14:solidFill>
-                </w14:textFill>
               </w:rPr>
               <w:t>A1 Prepare a repository</w:t>
             </w:r>
@@ -855,14 +847,6 @@
               <w:rPr>
                 <w:rStyle w:val="Hyperlink"/>
                 <w:color w:val="173A5A" w:themeColor="hyperlink" w:themeShade="80"/>
-                <w14:textFill>
-                  <w14:solidFill>
-                    <w14:schemeClr w14:val="hlink">
-                      <w14:lumMod w14:val="50000"/>
-                      <w14:lumMod w14:val="50000"/>
-                    </w14:schemeClr>
-                  </w14:solidFill>
-                </w14:textFill>
               </w:rPr>
               <w:t>A2 Add Open-Source license</w:t>
             </w:r>
@@ -933,14 +917,6 @@
               <w:rPr>
                 <w:rStyle w:val="Hyperlink"/>
                 <w:color w:val="173A5A" w:themeColor="hyperlink" w:themeShade="80"/>
-                <w14:textFill>
-                  <w14:solidFill>
-                    <w14:schemeClr w14:val="hlink">
-                      <w14:lumMod w14:val="50000"/>
-                      <w14:lumMod w14:val="50000"/>
-                    </w14:schemeClr>
-                  </w14:solidFill>
-                </w14:textFill>
               </w:rPr>
               <w:t>A3 Add README</w:t>
             </w:r>
@@ -1011,14 +987,6 @@
               <w:rPr>
                 <w:rStyle w:val="Hyperlink"/>
                 <w:color w:val="173A5A" w:themeColor="hyperlink" w:themeShade="80"/>
-                <w14:textFill>
-                  <w14:solidFill>
-                    <w14:schemeClr w14:val="hlink">
-                      <w14:lumMod w14:val="50000"/>
-                      <w14:lumMod w14:val="50000"/>
-                    </w14:schemeClr>
-                  </w14:solidFill>
-                </w14:textFill>
               </w:rPr>
               <w:t>B1 Fork A’s Public Repository</w:t>
             </w:r>
@@ -1089,14 +1057,6 @@
               <w:rPr>
                 <w:rStyle w:val="Hyperlink"/>
                 <w:color w:val="173A5A" w:themeColor="hyperlink" w:themeShade="80"/>
-                <w14:textFill>
-                  <w14:solidFill>
-                    <w14:schemeClr w14:val="hlink">
-                      <w14:lumMod w14:val="50000"/>
-                      <w14:lumMod w14:val="50000"/>
-                    </w14:schemeClr>
-                  </w14:solidFill>
-                </w14:textFill>
               </w:rPr>
               <w:t>B2 Make changes inside branch</w:t>
             </w:r>
@@ -1167,14 +1127,6 @@
               <w:rPr>
                 <w:rStyle w:val="Hyperlink"/>
                 <w:color w:val="173A5A" w:themeColor="hyperlink" w:themeShade="80"/>
-                <w14:textFill>
-                  <w14:solidFill>
-                    <w14:schemeClr w14:val="hlink">
-                      <w14:lumMod w14:val="50000"/>
-                      <w14:lumMod w14:val="50000"/>
-                    </w14:schemeClr>
-                  </w14:solidFill>
-                </w14:textFill>
               </w:rPr>
               <w:t>B3 Create Pull Request (PR)</w:t>
             </w:r>
@@ -1245,14 +1197,6 @@
               <w:rPr>
                 <w:rStyle w:val="Hyperlink"/>
                 <w:color w:val="173A5A" w:themeColor="hyperlink" w:themeShade="80"/>
-                <w14:textFill>
-                  <w14:solidFill>
-                    <w14:schemeClr w14:val="hlink">
-                      <w14:lumMod w14:val="50000"/>
-                      <w14:lumMod w14:val="50000"/>
-                    </w14:schemeClr>
-                  </w14:solidFill>
-                </w14:textFill>
               </w:rPr>
               <w:t>References</w:t>
             </w:r>
@@ -1323,14 +1267,6 @@
               <w:rPr>
                 <w:rStyle w:val="Hyperlink"/>
                 <w:color w:val="173A5A" w:themeColor="hyperlink" w:themeShade="80"/>
-                <w14:textFill>
-                  <w14:solidFill>
-                    <w14:schemeClr w14:val="hlink">
-                      <w14:lumMod w14:val="50000"/>
-                      <w14:lumMod w14:val="50000"/>
-                    </w14:schemeClr>
-                  </w14:solidFill>
-                </w14:textFill>
               </w:rPr>
               <w:t>Appendix 1: Template Instructions</w:t>
             </w:r>
@@ -1903,7 +1839,6 @@
       <w:pPr>
         <w:spacing w:after="0" w:line="240" w:lineRule="auto"/>
       </w:pPr>
-      <w:bookmarkStart w:id="4" w:name="_GoBack"/>
       <w:r>
         <w:rPr>
           <w:noProof/>
@@ -1945,7 +1880,6 @@
           </wp:inline>
         </w:drawing>
       </w:r>
-      <w:bookmarkEnd w:id="4"/>
       <w:r>
         <w:t xml:space="preserve"> </w:t>
       </w:r>
@@ -1957,17 +1891,61 @@
       <w:pPr>
         <w:pStyle w:val="Heading1"/>
       </w:pPr>
-      <w:bookmarkStart w:id="5" w:name="_Toc65153393"/>
+      <w:bookmarkStart w:id="4" w:name="_Toc65153393"/>
       <w:r>
         <w:lastRenderedPageBreak/>
         <w:t>B2 Make changes inside branch</w:t>
       </w:r>
-      <w:bookmarkEnd w:id="5"/>
+      <w:bookmarkEnd w:id="4"/>
     </w:p>
     <w:p>
       <w:pPr>
         <w:spacing w:after="0" w:line="240" w:lineRule="auto"/>
       </w:pPr>
+      <w:r>
+        <w:rPr>
+          <w:noProof/>
+          <w:lang w:eastAsia="en-AU"/>
+        </w:rPr>
+        <w:drawing>
+          <wp:inline distT="0" distB="0" distL="0" distR="0" wp14:anchorId="3908A3EA" wp14:editId="745FFDFC">
+            <wp:extent cx="6479540" cy="3644900"/>
+            <wp:effectExtent l="0" t="0" r="0" b="0"/>
+            <wp:docPr id="5" name="Picture 5"/>
+            <wp:cNvGraphicFramePr>
+              <a:graphicFrameLocks xmlns:a="http://schemas.openxmlformats.org/drawingml/2006/main" noChangeAspect="1"/>
+            </wp:cNvGraphicFramePr>
+            <a:graphic xmlns:a="http://schemas.openxmlformats.org/drawingml/2006/main">
+              <a:graphicData uri="http://schemas.openxmlformats.org/drawingml/2006/picture">
+                <pic:pic xmlns:pic="http://schemas.openxmlformats.org/drawingml/2006/picture">
+                  <pic:nvPicPr>
+                    <pic:cNvPr id="1" name=""/>
+                    <pic:cNvPicPr/>
+                  </pic:nvPicPr>
+                  <pic:blipFill>
+                    <a:blip r:embed="rId18"/>
+                    <a:stretch>
+                      <a:fillRect/>
+                    </a:stretch>
+                  </pic:blipFill>
+                  <pic:spPr>
+                    <a:xfrm>
+                      <a:off x="0" y="0"/>
+                      <a:ext cx="6479540" cy="3644900"/>
+                    </a:xfrm>
+                    <a:prstGeom prst="rect">
+                      <a:avLst/>
+                    </a:prstGeom>
+                  </pic:spPr>
+                </pic:pic>
+              </a:graphicData>
+            </a:graphic>
+          </wp:inline>
+        </w:drawing>
+      </w:r>
+      <w:r>
+        <w:t xml:space="preserve"> </w:t>
+      </w:r>
       <w:r>
         <w:br w:type="page"/>
       </w:r>
@@ -1976,14 +1954,58 @@
       <w:pPr>
         <w:pStyle w:val="Heading1"/>
       </w:pPr>
-      <w:bookmarkStart w:id="6" w:name="_Toc65153394"/>
+      <w:bookmarkStart w:id="5" w:name="_Toc65153394"/>
       <w:r>
         <w:lastRenderedPageBreak/>
         <w:t>B3 Create Pull Request (PR)</w:t>
       </w:r>
+      <w:bookmarkEnd w:id="5"/>
+    </w:p>
+    <w:p>
+      <w:r>
+        <w:rPr>
+          <w:noProof/>
+          <w:lang w:eastAsia="en-AU"/>
+        </w:rPr>
+        <w:drawing>
+          <wp:inline distT="0" distB="0" distL="0" distR="0" wp14:anchorId="49CEA2F9" wp14:editId="1843ACA7">
+            <wp:extent cx="6479540" cy="3644900"/>
+            <wp:effectExtent l="0" t="0" r="0" b="0"/>
+            <wp:docPr id="6" name="Picture 6"/>
+            <wp:cNvGraphicFramePr>
+              <a:graphicFrameLocks xmlns:a="http://schemas.openxmlformats.org/drawingml/2006/main" noChangeAspect="1"/>
+            </wp:cNvGraphicFramePr>
+            <a:graphic xmlns:a="http://schemas.openxmlformats.org/drawingml/2006/main">
+              <a:graphicData uri="http://schemas.openxmlformats.org/drawingml/2006/picture">
+                <pic:pic xmlns:pic="http://schemas.openxmlformats.org/drawingml/2006/picture">
+                  <pic:nvPicPr>
+                    <pic:cNvPr id="1" name=""/>
+                    <pic:cNvPicPr/>
+                  </pic:nvPicPr>
+                  <pic:blipFill>
+                    <a:blip r:embed="rId19"/>
+                    <a:stretch>
+                      <a:fillRect/>
+                    </a:stretch>
+                  </pic:blipFill>
+                  <pic:spPr>
+                    <a:xfrm>
+                      <a:off x="0" y="0"/>
+                      <a:ext cx="6479540" cy="3644900"/>
+                    </a:xfrm>
+                    <a:prstGeom prst="rect">
+                      <a:avLst/>
+                    </a:prstGeom>
+                  </pic:spPr>
+                </pic:pic>
+              </a:graphicData>
+            </a:graphic>
+          </wp:inline>
+        </w:drawing>
+      </w:r>
+      <w:bookmarkStart w:id="6" w:name="_GoBack"/>
       <w:bookmarkEnd w:id="6"/>
     </w:p>
-    <w:p/>
     <w:p/>
     <w:p>
       <w:pPr>
@@ -2589,8 +2611,8 @@
     <w:p/>
     <w:p/>
     <w:sectPr>
-      <w:headerReference w:type="default" r:id="rId18"/>
-      <w:footerReference w:type="default" r:id="rId19"/>
+      <w:headerReference w:type="default" r:id="rId20"/>
+      <w:footerReference w:type="default" r:id="rId21"/>
       <w:pgSz w:w="11906" w:h="16838" w:code="9"/>
       <w:pgMar w:top="851" w:right="851" w:bottom="851" w:left="851" w:header="567" w:footer="342" w:gutter="0"/>
       <w:cols w:space="720"/>
@@ -2959,7 +2981,7 @@
               <w:sz w:val="16"/>
               <w:szCs w:val="16"/>
             </w:rPr>
-            <w:t>0000-00-00 00:00</w:t>
+            <w:t>2021-03-10 14:36</w:t>
           </w:r>
           <w:r>
             <w:rPr>
@@ -3073,7 +3095,7 @@
               <w:sz w:val="16"/>
               <w:szCs w:val="16"/>
             </w:rPr>
-            <w:t>6</w:t>
+            <w:t>8</w:t>
           </w:r>
           <w:r>
             <w:rPr>
@@ -10055,19 +10077,6 @@
 </file>
 
 <file path=customXml/item1.xml><?xml version="1.0" encoding="utf-8"?>
-<?mso-contentType ?>
-<FormTemplates xmlns="http://schemas.microsoft.com/sharepoint/v3/contenttype/forms">
-  <Display>DocumentLibraryForm</Display>
-  <Edit>DocumentLibraryForm</Edit>
-  <New>DocumentLibraryForm</New>
-</FormTemplates>
-</file>
-
-<file path=customXml/item2.xml><?xml version="1.0" encoding="utf-8"?>
-<LongProperties xmlns="http://schemas.microsoft.com/office/2006/metadata/longProperties"/>
-</file>
-
-<file path=customXml/item3.xml><?xml version="1.0" encoding="utf-8"?>
 <ct:contentTypeSchema xmlns:ct="http://schemas.microsoft.com/office/2006/metadata/contentType" xmlns:ma="http://schemas.microsoft.com/office/2006/metadata/properties/metaAttributes" ct:_="" ma:_="" ma:contentTypeName="Document" ma:contentTypeID="0x010100D482CBA738D00D4AAC9330883AE1DA78" ma:contentTypeVersion="33" ma:contentTypeDescription="Create a new document." ma:contentTypeScope="" ma:versionID="8e47dcab4e34a32242880baf61f0a73d">
   <xsd:schema xmlns:xsd="http://www.w3.org/2001/XMLSchema" xmlns:xs="http://www.w3.org/2001/XMLSchema" xmlns:p="http://schemas.microsoft.com/office/2006/metadata/properties" xmlns:ns3="3936cbe9-feea-4685-b03c-7f8d09c550f1" xmlns:ns4="833ce3ab-d172-455c-9989-f10facae9784" targetNamespace="http://schemas.microsoft.com/office/2006/metadata/properties" ma:root="true" ma:fieldsID="174389be43a91ce68753c33b6ac99b4e" ns3:_="" ns4:_="">
     <xsd:import namespace="3936cbe9-feea-4685-b03c-7f8d09c550f1"/>
@@ -10478,6 +10487,19 @@
 </ct:contentTypeSchema>
 </file>
 
+<file path=customXml/item2.xml><?xml version="1.0" encoding="utf-8"?>
+<LongProperties xmlns="http://schemas.microsoft.com/office/2006/metadata/longProperties"/>
+</file>
+
+<file path=customXml/item3.xml><?xml version="1.0" encoding="utf-8"?>
+<?mso-contentType ?>
+<FormTemplates xmlns="http://schemas.microsoft.com/sharepoint/v3/contenttype/forms">
+  <Display>DocumentLibraryForm</Display>
+  <Edit>DocumentLibraryForm</Edit>
+  <New>DocumentLibraryForm</New>
+</FormTemplates>
+</file>
+
 <file path=customXml/item4.xml><?xml version="1.0" encoding="utf-8"?>
 <p:properties xmlns:p="http://schemas.microsoft.com/office/2006/metadata/properties" xmlns:xsi="http://www.w3.org/2001/XMLSchema-instance" xmlns:pc="http://schemas.microsoft.com/office/infopath/2007/PartnerControls">
   <documentManagement>
@@ -10534,22 +10556,6 @@
 </file>
 
 <file path=customXml/itemProps1.xml><?xml version="1.0" encoding="utf-8"?>
-<ds:datastoreItem xmlns:ds="http://schemas.openxmlformats.org/officeDocument/2006/customXml" ds:itemID="{96001339-1F25-4BDD-94F9-AA3400008571}">
-  <ds:schemaRefs>
-    <ds:schemaRef ds:uri="http://schemas.microsoft.com/sharepoint/v3/contenttype/forms"/>
-  </ds:schemaRefs>
-</ds:datastoreItem>
-</file>
-
-<file path=customXml/itemProps2.xml><?xml version="1.0" encoding="utf-8"?>
-<ds:datastoreItem xmlns:ds="http://schemas.openxmlformats.org/officeDocument/2006/customXml" ds:itemID="{ED9C3AC7-65F6-444B-AAD9-BED76FF91658}">
-  <ds:schemaRefs>
-    <ds:schemaRef ds:uri="http://schemas.microsoft.com/office/2006/metadata/longProperties"/>
-  </ds:schemaRefs>
-</ds:datastoreItem>
-</file>
-
-<file path=customXml/itemProps3.xml><?xml version="1.0" encoding="utf-8"?>
 <ds:datastoreItem xmlns:ds="http://schemas.openxmlformats.org/officeDocument/2006/customXml" ds:itemID="{C3B379D3-68ED-4924-9080-2CFFEEB38B90}">
   <ds:schemaRefs>
     <ds:schemaRef ds:uri="http://schemas.microsoft.com/office/2006/metadata/contentType"/>
@@ -10568,6 +10574,22 @@
 </ds:datastoreItem>
 </file>
 
+<file path=customXml/itemProps2.xml><?xml version="1.0" encoding="utf-8"?>
+<ds:datastoreItem xmlns:ds="http://schemas.openxmlformats.org/officeDocument/2006/customXml" ds:itemID="{ED9C3AC7-65F6-444B-AAD9-BED76FF91658}">
+  <ds:schemaRefs>
+    <ds:schemaRef ds:uri="http://schemas.microsoft.com/office/2006/metadata/longProperties"/>
+  </ds:schemaRefs>
+</ds:datastoreItem>
+</file>
+
+<file path=customXml/itemProps3.xml><?xml version="1.0" encoding="utf-8"?>
+<ds:datastoreItem xmlns:ds="http://schemas.openxmlformats.org/officeDocument/2006/customXml" ds:itemID="{96001339-1F25-4BDD-94F9-AA3400008571}">
+  <ds:schemaRefs>
+    <ds:schemaRef ds:uri="http://schemas.microsoft.com/sharepoint/v3/contenttype/forms"/>
+  </ds:schemaRefs>
+</ds:datastoreItem>
+</file>
+
 <file path=customXml/itemProps4.xml><?xml version="1.0" encoding="utf-8"?>
 <ds:datastoreItem xmlns:ds="http://schemas.openxmlformats.org/officeDocument/2006/customXml" ds:itemID="{A16F99D5-FAF9-47B7-BB2E-CAC1EF9F3B71}">
   <ds:schemaRefs>
@@ -10579,7 +10601,7 @@
 </file>
 
 <file path=customXml/itemProps5.xml><?xml version="1.0" encoding="utf-8"?>
-<ds:datastoreItem xmlns:ds="http://schemas.openxmlformats.org/officeDocument/2006/customXml" ds:itemID="{24DC117C-CFB7-4584-8823-A30D2E1E5A91}">
+<ds:datastoreItem xmlns:ds="http://schemas.openxmlformats.org/officeDocument/2006/customXml" ds:itemID="{9BB47031-CEE3-4017-B1BC-8BA5663466ED}">
   <ds:schemaRefs>
     <ds:schemaRef ds:uri="http://schemas.openxmlformats.org/officeDocument/2006/bibliography"/>
   </ds:schemaRefs>

</xml_diff>